<commit_message>
act 4 sistemas docker
</commit_message>
<xml_diff>
--- a/Sistemas Informáticos/Tema 5 dockers/actividades docker.docx
+++ b/Sistemas Informáticos/Tema 5 dockers/actividades docker.docx
@@ -702,6 +702,7 @@
               <w:tab w:val="left" w:pos="390"/>
               <w:tab w:val="right" w:leader="underscore" w:pos="8494"/>
             </w:tabs>
+            <w:jc w:val="both"/>
             <w:rPr>
               <w:rFonts w:eastAsiaTheme="minorEastAsia" w:cstheme="minorBidi"/>
               <w:b w:val="0"/>
@@ -721,7 +722,7 @@
           <w:r>
             <w:fldChar w:fldCharType="separate"/>
           </w:r>
-          <w:hyperlink w:anchor="_Toc186726797" w:history="1">
+          <w:hyperlink w:anchor="_Toc186738286" w:history="1">
             <w:r>
               <w:rPr>
                 <w:rStyle w:val="Hipervnculo"/>
@@ -746,7 +747,7 @@
                 <w:rStyle w:val="Hipervnculo"/>
                 <w:noProof/>
               </w:rPr>
-              <w:t>Actividad 1</w:t>
+              <w:t>Actividad 1: descargar imágenes y operaciones básicas</w:t>
             </w:r>
             <w:r>
               <w:rPr>
@@ -767,7 +768,7 @@
                 <w:noProof/>
                 <w:webHidden/>
               </w:rPr>
-              <w:instrText xml:space="preserve"> PAGEREF _Toc186726797 \h </w:instrText>
+              <w:instrText xml:space="preserve"> PAGEREF _Toc186738286 \h </w:instrText>
             </w:r>
             <w:r>
               <w:rPr>
@@ -787,7 +788,7 @@
                 <w:noProof/>
                 <w:webHidden/>
               </w:rPr>
-              <w:t>2</w:t>
+              <w:t>1</w:t>
             </w:r>
             <w:r>
               <w:rPr>
@@ -805,6 +806,7 @@
               <w:tab w:val="left" w:pos="561"/>
               <w:tab w:val="right" w:leader="underscore" w:pos="8494"/>
             </w:tabs>
+            <w:jc w:val="both"/>
             <w:rPr>
               <w:rFonts w:eastAsiaTheme="minorEastAsia" w:cstheme="minorBidi"/>
               <w:b w:val="0"/>
@@ -814,7 +816,7 @@
               <w:lang w:eastAsia="es-ES"/>
             </w:rPr>
           </w:pPr>
-          <w:hyperlink w:anchor="_Toc186726798" w:history="1">
+          <w:hyperlink w:anchor="_Toc186738287" w:history="1">
             <w:r>
               <w:rPr>
                 <w:rStyle w:val="Hipervnculo"/>
@@ -859,7 +861,7 @@
                 <w:noProof/>
                 <w:webHidden/>
               </w:rPr>
-              <w:instrText xml:space="preserve"> PAGEREF _Toc186726798 \h </w:instrText>
+              <w:instrText xml:space="preserve"> PAGEREF _Toc186738287 \h </w:instrText>
             </w:r>
             <w:r>
               <w:rPr>
@@ -879,7 +881,7 @@
                 <w:noProof/>
                 <w:webHidden/>
               </w:rPr>
-              <w:t>2</w:t>
+              <w:t>1</w:t>
             </w:r>
             <w:r>
               <w:rPr>
@@ -897,6 +899,7 @@
               <w:tab w:val="left" w:pos="561"/>
               <w:tab w:val="right" w:leader="underscore" w:pos="8494"/>
             </w:tabs>
+            <w:jc w:val="both"/>
             <w:rPr>
               <w:rFonts w:eastAsiaTheme="minorEastAsia" w:cstheme="minorBidi"/>
               <w:b w:val="0"/>
@@ -906,7 +909,7 @@
               <w:lang w:eastAsia="es-ES"/>
             </w:rPr>
           </w:pPr>
-          <w:hyperlink w:anchor="_Toc186726799" w:history="1">
+          <w:hyperlink w:anchor="_Toc186738288" w:history="1">
             <w:r>
               <w:rPr>
                 <w:rStyle w:val="Hipervnculo"/>
@@ -951,7 +954,7 @@
                 <w:noProof/>
                 <w:webHidden/>
               </w:rPr>
-              <w:instrText xml:space="preserve"> PAGEREF _Toc186726799 \h </w:instrText>
+              <w:instrText xml:space="preserve"> PAGEREF _Toc186738288 \h </w:instrText>
             </w:r>
             <w:r>
               <w:rPr>
@@ -971,7 +974,7 @@
                 <w:noProof/>
                 <w:webHidden/>
               </w:rPr>
-              <w:t>4</w:t>
+              <w:t>3</w:t>
             </w:r>
             <w:r>
               <w:rPr>
@@ -989,6 +992,7 @@
               <w:tab w:val="left" w:pos="561"/>
               <w:tab w:val="right" w:leader="underscore" w:pos="8494"/>
             </w:tabs>
+            <w:jc w:val="both"/>
             <w:rPr>
               <w:rFonts w:eastAsiaTheme="minorEastAsia" w:cstheme="minorBidi"/>
               <w:b w:val="0"/>
@@ -998,7 +1002,7 @@
               <w:lang w:eastAsia="es-ES"/>
             </w:rPr>
           </w:pPr>
-          <w:hyperlink w:anchor="_Toc186726800" w:history="1">
+          <w:hyperlink w:anchor="_Toc186738289" w:history="1">
             <w:r>
               <w:rPr>
                 <w:rStyle w:val="Hipervnculo"/>
@@ -1043,7 +1047,7 @@
                 <w:noProof/>
                 <w:webHidden/>
               </w:rPr>
-              <w:instrText xml:space="preserve"> PAGEREF _Toc186726800 \h </w:instrText>
+              <w:instrText xml:space="preserve"> PAGEREF _Toc186738289 \h </w:instrText>
             </w:r>
             <w:r>
               <w:rPr>
@@ -1063,7 +1067,7 @@
                 <w:noProof/>
                 <w:webHidden/>
               </w:rPr>
-              <w:t>5</w:t>
+              <w:t>4</w:t>
             </w:r>
             <w:r>
               <w:rPr>
@@ -1081,6 +1085,7 @@
               <w:tab w:val="left" w:pos="721"/>
               <w:tab w:val="right" w:leader="underscore" w:pos="8494"/>
             </w:tabs>
+            <w:jc w:val="both"/>
             <w:rPr>
               <w:rFonts w:eastAsiaTheme="minorEastAsia" w:cstheme="minorBidi"/>
               <w:smallCaps w:val="0"/>
@@ -1088,7 +1093,7 @@
               <w:lang w:eastAsia="es-ES"/>
             </w:rPr>
           </w:pPr>
-          <w:hyperlink w:anchor="_Toc186726801" w:history="1">
+          <w:hyperlink w:anchor="_Toc186738290" w:history="1">
             <w:r>
               <w:rPr>
                 <w:rStyle w:val="Hipervnculo"/>
@@ -1131,7 +1136,7 @@
                 <w:noProof/>
                 <w:webHidden/>
               </w:rPr>
-              <w:instrText xml:space="preserve"> PAGEREF _Toc186726801 \h </w:instrText>
+              <w:instrText xml:space="preserve"> PAGEREF _Toc186738290 \h </w:instrText>
             </w:r>
             <w:r>
               <w:rPr>
@@ -1151,7 +1156,7 @@
                 <w:noProof/>
                 <w:webHidden/>
               </w:rPr>
-              <w:t>5</w:t>
+              <w:t>4</w:t>
             </w:r>
             <w:r>
               <w:rPr>
@@ -1169,6 +1174,7 @@
               <w:tab w:val="left" w:pos="721"/>
               <w:tab w:val="right" w:leader="underscore" w:pos="8494"/>
             </w:tabs>
+            <w:jc w:val="both"/>
             <w:rPr>
               <w:rFonts w:eastAsiaTheme="minorEastAsia" w:cstheme="minorBidi"/>
               <w:smallCaps w:val="0"/>
@@ -1176,7 +1182,7 @@
               <w:lang w:eastAsia="es-ES"/>
             </w:rPr>
           </w:pPr>
-          <w:hyperlink w:anchor="_Toc186726802" w:history="1">
+          <w:hyperlink w:anchor="_Toc186738291" w:history="1">
             <w:r>
               <w:rPr>
                 <w:rStyle w:val="Hipervnculo"/>
@@ -1219,7 +1225,7 @@
                 <w:noProof/>
                 <w:webHidden/>
               </w:rPr>
-              <w:instrText xml:space="preserve"> PAGEREF _Toc186726802 \h </w:instrText>
+              <w:instrText xml:space="preserve"> PAGEREF _Toc186738291 \h </w:instrText>
             </w:r>
             <w:r>
               <w:rPr>
@@ -1239,7 +1245,7 @@
                 <w:noProof/>
                 <w:webHidden/>
               </w:rPr>
-              <w:t>5</w:t>
+              <w:t>4</w:t>
             </w:r>
             <w:r>
               <w:rPr>
@@ -1257,6 +1263,7 @@
               <w:tab w:val="left" w:pos="721"/>
               <w:tab w:val="right" w:leader="underscore" w:pos="8494"/>
             </w:tabs>
+            <w:jc w:val="both"/>
             <w:rPr>
               <w:rFonts w:eastAsiaTheme="minorEastAsia" w:cstheme="minorBidi"/>
               <w:smallCaps w:val="0"/>
@@ -1264,7 +1271,7 @@
               <w:lang w:eastAsia="es-ES"/>
             </w:rPr>
           </w:pPr>
-          <w:hyperlink w:anchor="_Toc186726803" w:history="1">
+          <w:hyperlink w:anchor="_Toc186738292" w:history="1">
             <w:r>
               <w:rPr>
                 <w:rStyle w:val="Hipervnculo"/>
@@ -1307,7 +1314,7 @@
                 <w:noProof/>
                 <w:webHidden/>
               </w:rPr>
-              <w:instrText xml:space="preserve"> PAGEREF _Toc186726803 \h </w:instrText>
+              <w:instrText xml:space="preserve"> PAGEREF _Toc186738292 \h </w:instrText>
             </w:r>
             <w:r>
               <w:rPr>
@@ -1327,7 +1334,7 @@
                 <w:noProof/>
                 <w:webHidden/>
               </w:rPr>
-              <w:t>6</w:t>
+              <w:t>5</w:t>
             </w:r>
             <w:r>
               <w:rPr>
@@ -1345,6 +1352,7 @@
               <w:tab w:val="left" w:pos="390"/>
               <w:tab w:val="right" w:leader="underscore" w:pos="8494"/>
             </w:tabs>
+            <w:jc w:val="both"/>
             <w:rPr>
               <w:rFonts w:eastAsiaTheme="minorEastAsia" w:cstheme="minorBidi"/>
               <w:b w:val="0"/>
@@ -1355,7 +1363,7 @@
               <w:lang w:eastAsia="es-ES"/>
             </w:rPr>
           </w:pPr>
-          <w:hyperlink w:anchor="_Toc186726804" w:history="1">
+          <w:hyperlink w:anchor="_Toc186738293" w:history="1">
             <w:r>
               <w:rPr>
                 <w:rStyle w:val="Hipervnculo"/>
@@ -1380,7 +1388,7 @@
                 <w:rStyle w:val="Hipervnculo"/>
                 <w:noProof/>
               </w:rPr>
-              <w:t>Actividad 2</w:t>
+              <w:t>Actividad 2: trabajar con PHP y MariaDB</w:t>
             </w:r>
             <w:r>
               <w:rPr>
@@ -1401,7 +1409,7 @@
                 <w:noProof/>
                 <w:webHidden/>
               </w:rPr>
-              <w:instrText xml:space="preserve"> PAGEREF _Toc186726804 \h </w:instrText>
+              <w:instrText xml:space="preserve"> PAGEREF _Toc186738293 \h </w:instrText>
             </w:r>
             <w:r>
               <w:rPr>
@@ -1421,7 +1429,7 @@
                 <w:noProof/>
                 <w:webHidden/>
               </w:rPr>
-              <w:t>7</w:t>
+              <w:t>6</w:t>
             </w:r>
             <w:r>
               <w:rPr>
@@ -1439,6 +1447,7 @@
               <w:tab w:val="left" w:pos="561"/>
               <w:tab w:val="right" w:leader="underscore" w:pos="8494"/>
             </w:tabs>
+            <w:jc w:val="both"/>
             <w:rPr>
               <w:rFonts w:eastAsiaTheme="minorEastAsia" w:cstheme="minorBidi"/>
               <w:b w:val="0"/>
@@ -1448,7 +1457,7 @@
               <w:lang w:eastAsia="es-ES"/>
             </w:rPr>
           </w:pPr>
-          <w:hyperlink w:anchor="_Toc186726805" w:history="1">
+          <w:hyperlink w:anchor="_Toc186738294" w:history="1">
             <w:r>
               <w:rPr>
                 <w:rStyle w:val="Hipervnculo"/>
@@ -1493,7 +1502,7 @@
                 <w:noProof/>
                 <w:webHidden/>
               </w:rPr>
-              <w:instrText xml:space="preserve"> PAGEREF _Toc186726805 \h </w:instrText>
+              <w:instrText xml:space="preserve"> PAGEREF _Toc186738294 \h </w:instrText>
             </w:r>
             <w:r>
               <w:rPr>
@@ -1513,7 +1522,7 @@
                 <w:noProof/>
                 <w:webHidden/>
               </w:rPr>
-              <w:t>7</w:t>
+              <w:t>6</w:t>
             </w:r>
             <w:r>
               <w:rPr>
@@ -1531,6 +1540,7 @@
               <w:tab w:val="left" w:pos="561"/>
               <w:tab w:val="right" w:leader="underscore" w:pos="8494"/>
             </w:tabs>
+            <w:jc w:val="both"/>
             <w:rPr>
               <w:rFonts w:eastAsiaTheme="minorEastAsia" w:cstheme="minorBidi"/>
               <w:b w:val="0"/>
@@ -1540,7 +1550,7 @@
               <w:lang w:eastAsia="es-ES"/>
             </w:rPr>
           </w:pPr>
-          <w:hyperlink w:anchor="_Toc186726806" w:history="1">
+          <w:hyperlink w:anchor="_Toc186738295" w:history="1">
             <w:r>
               <w:rPr>
                 <w:rStyle w:val="Hipervnculo"/>
@@ -1585,7 +1595,7 @@
                 <w:noProof/>
                 <w:webHidden/>
               </w:rPr>
-              <w:instrText xml:space="preserve"> PAGEREF _Toc186726806 \h </w:instrText>
+              <w:instrText xml:space="preserve"> PAGEREF _Toc186738295 \h </w:instrText>
             </w:r>
             <w:r>
               <w:rPr>
@@ -1605,7 +1615,7 @@
                 <w:noProof/>
                 <w:webHidden/>
               </w:rPr>
-              <w:t>7</w:t>
+              <w:t>6</w:t>
             </w:r>
             <w:r>
               <w:rPr>
@@ -1623,6 +1633,7 @@
               <w:tab w:val="left" w:pos="561"/>
               <w:tab w:val="right" w:leader="underscore" w:pos="8494"/>
             </w:tabs>
+            <w:jc w:val="both"/>
             <w:rPr>
               <w:rFonts w:eastAsiaTheme="minorEastAsia" w:cstheme="minorBidi"/>
               <w:b w:val="0"/>
@@ -1632,7 +1643,7 @@
               <w:lang w:eastAsia="es-ES"/>
             </w:rPr>
           </w:pPr>
-          <w:hyperlink w:anchor="_Toc186726807" w:history="1">
+          <w:hyperlink w:anchor="_Toc186738296" w:history="1">
             <w:r>
               <w:rPr>
                 <w:rStyle w:val="Hipervnculo"/>
@@ -1677,7 +1688,7 @@
                 <w:noProof/>
                 <w:webHidden/>
               </w:rPr>
-              <w:instrText xml:space="preserve"> PAGEREF _Toc186726807 \h </w:instrText>
+              <w:instrText xml:space="preserve"> PAGEREF _Toc186738296 \h </w:instrText>
             </w:r>
             <w:r>
               <w:rPr>
@@ -1697,7 +1708,7 @@
                 <w:noProof/>
                 <w:webHidden/>
               </w:rPr>
-              <w:t>8</w:t>
+              <w:t>7</w:t>
             </w:r>
             <w:r>
               <w:rPr>
@@ -1715,6 +1726,7 @@
               <w:tab w:val="left" w:pos="561"/>
               <w:tab w:val="right" w:leader="underscore" w:pos="8494"/>
             </w:tabs>
+            <w:jc w:val="both"/>
             <w:rPr>
               <w:rFonts w:eastAsiaTheme="minorEastAsia" w:cstheme="minorBidi"/>
               <w:b w:val="0"/>
@@ -1724,7 +1736,7 @@
               <w:lang w:eastAsia="es-ES"/>
             </w:rPr>
           </w:pPr>
-          <w:hyperlink w:anchor="_Toc186726808" w:history="1">
+          <w:hyperlink w:anchor="_Toc186738297" w:history="1">
             <w:r>
               <w:rPr>
                 <w:rStyle w:val="Hipervnculo"/>
@@ -1769,7 +1781,7 @@
                 <w:noProof/>
                 <w:webHidden/>
               </w:rPr>
-              <w:instrText xml:space="preserve"> PAGEREF _Toc186726808 \h </w:instrText>
+              <w:instrText xml:space="preserve"> PAGEREF _Toc186738297 \h </w:instrText>
             </w:r>
             <w:r>
               <w:rPr>
@@ -1789,7 +1801,7 @@
                 <w:noProof/>
                 <w:webHidden/>
               </w:rPr>
-              <w:t>8</w:t>
+              <w:t>7</w:t>
             </w:r>
             <w:r>
               <w:rPr>
@@ -1807,6 +1819,7 @@
               <w:tab w:val="left" w:pos="390"/>
               <w:tab w:val="right" w:leader="underscore" w:pos="8494"/>
             </w:tabs>
+            <w:jc w:val="both"/>
             <w:rPr>
               <w:rFonts w:eastAsiaTheme="minorEastAsia" w:cstheme="minorBidi"/>
               <w:b w:val="0"/>
@@ -1817,7 +1830,7 @@
               <w:lang w:eastAsia="es-ES"/>
             </w:rPr>
           </w:pPr>
-          <w:hyperlink w:anchor="_Toc186726809" w:history="1">
+          <w:hyperlink w:anchor="_Toc186738298" w:history="1">
             <w:r>
               <w:rPr>
                 <w:rStyle w:val="Hipervnculo"/>
@@ -1842,7 +1855,7 @@
                 <w:rStyle w:val="Hipervnculo"/>
                 <w:noProof/>
               </w:rPr>
-              <w:t>Gestión de imágenes</w:t>
+              <w:t>Actividad 3: gestión de imágenes</w:t>
             </w:r>
             <w:r>
               <w:rPr>
@@ -1863,7 +1876,7 @@
                 <w:noProof/>
                 <w:webHidden/>
               </w:rPr>
-              <w:instrText xml:space="preserve"> PAGEREF _Toc186726809 \h </w:instrText>
+              <w:instrText xml:space="preserve"> PAGEREF _Toc186738298 \h </w:instrText>
             </w:r>
             <w:r>
               <w:rPr>
@@ -1883,7 +1896,7 @@
                 <w:noProof/>
                 <w:webHidden/>
               </w:rPr>
-              <w:t>10</w:t>
+              <w:t>9</w:t>
             </w:r>
             <w:r>
               <w:rPr>
@@ -1901,6 +1914,7 @@
               <w:tab w:val="left" w:pos="561"/>
               <w:tab w:val="right" w:leader="underscore" w:pos="8494"/>
             </w:tabs>
+            <w:jc w:val="both"/>
             <w:rPr>
               <w:rFonts w:eastAsiaTheme="minorEastAsia" w:cstheme="minorBidi"/>
               <w:b w:val="0"/>
@@ -1910,7 +1924,7 @@
               <w:lang w:eastAsia="es-ES"/>
             </w:rPr>
           </w:pPr>
-          <w:hyperlink w:anchor="_Toc186726810" w:history="1">
+          <w:hyperlink w:anchor="_Toc186738299" w:history="1">
             <w:r>
               <w:rPr>
                 <w:rStyle w:val="Hipervnculo"/>
@@ -1955,7 +1969,7 @@
                 <w:noProof/>
                 <w:webHidden/>
               </w:rPr>
-              <w:instrText xml:space="preserve"> PAGEREF _Toc186726810 \h </w:instrText>
+              <w:instrText xml:space="preserve"> PAGEREF _Toc186738299 \h </w:instrText>
             </w:r>
             <w:r>
               <w:rPr>
@@ -1975,7 +1989,7 @@
                 <w:noProof/>
                 <w:webHidden/>
               </w:rPr>
-              <w:t>10</w:t>
+              <w:t>9</w:t>
             </w:r>
             <w:r>
               <w:rPr>
@@ -1993,6 +2007,7 @@
               <w:tab w:val="left" w:pos="561"/>
               <w:tab w:val="right" w:leader="underscore" w:pos="8494"/>
             </w:tabs>
+            <w:jc w:val="both"/>
             <w:rPr>
               <w:rFonts w:eastAsiaTheme="minorEastAsia" w:cstheme="minorBidi"/>
               <w:b w:val="0"/>
@@ -2002,7 +2017,7 @@
               <w:lang w:eastAsia="es-ES"/>
             </w:rPr>
           </w:pPr>
-          <w:hyperlink w:anchor="_Toc186726811" w:history="1">
+          <w:hyperlink w:anchor="_Toc186738300" w:history="1">
             <w:r>
               <w:rPr>
                 <w:rStyle w:val="Hipervnculo"/>
@@ -2047,7 +2062,7 @@
                 <w:noProof/>
                 <w:webHidden/>
               </w:rPr>
-              <w:instrText xml:space="preserve"> PAGEREF _Toc186726811 \h </w:instrText>
+              <w:instrText xml:space="preserve"> PAGEREF _Toc186738300 \h </w:instrText>
             </w:r>
             <w:r>
               <w:rPr>
@@ -2067,7 +2082,7 @@
                 <w:noProof/>
                 <w:webHidden/>
               </w:rPr>
-              <w:t>10</w:t>
+              <w:t>9</w:t>
             </w:r>
             <w:r>
               <w:rPr>
@@ -2085,6 +2100,7 @@
               <w:tab w:val="left" w:pos="561"/>
               <w:tab w:val="right" w:leader="underscore" w:pos="8494"/>
             </w:tabs>
+            <w:jc w:val="both"/>
             <w:rPr>
               <w:rFonts w:eastAsiaTheme="minorEastAsia" w:cstheme="minorBidi"/>
               <w:b w:val="0"/>
@@ -2094,7 +2110,7 @@
               <w:lang w:eastAsia="es-ES"/>
             </w:rPr>
           </w:pPr>
-          <w:hyperlink w:anchor="_Toc186726812" w:history="1">
+          <w:hyperlink w:anchor="_Toc186738301" w:history="1">
             <w:r>
               <w:rPr>
                 <w:rStyle w:val="Hipervnculo"/>
@@ -2139,7 +2155,7 @@
                 <w:noProof/>
                 <w:webHidden/>
               </w:rPr>
-              <w:instrText xml:space="preserve"> PAGEREF _Toc186726812 \h </w:instrText>
+              <w:instrText xml:space="preserve"> PAGEREF _Toc186738301 \h </w:instrText>
             </w:r>
             <w:r>
               <w:rPr>
@@ -2159,7 +2175,7 @@
                 <w:noProof/>
                 <w:webHidden/>
               </w:rPr>
-              <w:t>11</w:t>
+              <w:t>10</w:t>
             </w:r>
             <w:r>
               <w:rPr>
@@ -2177,6 +2193,7 @@
               <w:tab w:val="left" w:pos="561"/>
               <w:tab w:val="right" w:leader="underscore" w:pos="8494"/>
             </w:tabs>
+            <w:jc w:val="both"/>
             <w:rPr>
               <w:rFonts w:eastAsiaTheme="minorEastAsia" w:cstheme="minorBidi"/>
               <w:b w:val="0"/>
@@ -2186,7 +2203,7 @@
               <w:lang w:eastAsia="es-ES"/>
             </w:rPr>
           </w:pPr>
-          <w:hyperlink w:anchor="_Toc186726813" w:history="1">
+          <w:hyperlink w:anchor="_Toc186738302" w:history="1">
             <w:r>
               <w:rPr>
                 <w:rStyle w:val="Hipervnculo"/>
@@ -2231,7 +2248,7 @@
                 <w:noProof/>
                 <w:webHidden/>
               </w:rPr>
-              <w:instrText xml:space="preserve"> PAGEREF _Toc186726813 \h </w:instrText>
+              <w:instrText xml:space="preserve"> PAGEREF _Toc186738302 \h </w:instrText>
             </w:r>
             <w:r>
               <w:rPr>
@@ -2251,7 +2268,7 @@
                 <w:noProof/>
                 <w:webHidden/>
               </w:rPr>
-              <w:t>11</w:t>
+              <w:t>10</w:t>
             </w:r>
             <w:r>
               <w:rPr>
@@ -2269,6 +2286,7 @@
               <w:tab w:val="left" w:pos="561"/>
               <w:tab w:val="right" w:leader="underscore" w:pos="8494"/>
             </w:tabs>
+            <w:jc w:val="both"/>
             <w:rPr>
               <w:rFonts w:eastAsiaTheme="minorEastAsia" w:cstheme="minorBidi"/>
               <w:b w:val="0"/>
@@ -2278,7 +2296,7 @@
               <w:lang w:eastAsia="es-ES"/>
             </w:rPr>
           </w:pPr>
-          <w:hyperlink w:anchor="_Toc186726814" w:history="1">
+          <w:hyperlink w:anchor="_Toc186738303" w:history="1">
             <w:r>
               <w:rPr>
                 <w:rStyle w:val="Hipervnculo"/>
@@ -2323,7 +2341,7 @@
                 <w:noProof/>
                 <w:webHidden/>
               </w:rPr>
-              <w:instrText xml:space="preserve"> PAGEREF _Toc186726814 \h </w:instrText>
+              <w:instrText xml:space="preserve"> PAGEREF _Toc186738303 \h </w:instrText>
             </w:r>
             <w:r>
               <w:rPr>
@@ -2343,7 +2361,474 @@
                 <w:noProof/>
                 <w:webHidden/>
               </w:rPr>
+              <w:t>10</w:t>
+            </w:r>
+            <w:r>
+              <w:rPr>
+                <w:noProof/>
+                <w:webHidden/>
+              </w:rPr>
+              <w:fldChar w:fldCharType="end"/>
+            </w:r>
+          </w:hyperlink>
+        </w:p>
+        <w:p>
+          <w:pPr>
+            <w:pStyle w:val="TDC1"/>
+            <w:tabs>
+              <w:tab w:val="left" w:pos="390"/>
+              <w:tab w:val="right" w:leader="underscore" w:pos="8494"/>
+            </w:tabs>
+            <w:jc w:val="both"/>
+            <w:rPr>
+              <w:rFonts w:eastAsiaTheme="minorEastAsia" w:cstheme="minorBidi"/>
+              <w:b w:val="0"/>
+              <w:bCs w:val="0"/>
+              <w:caps w:val="0"/>
+              <w:noProof/>
+              <w:u w:val="none"/>
+              <w:lang w:eastAsia="es-ES"/>
+            </w:rPr>
+          </w:pPr>
+          <w:hyperlink w:anchor="_Toc186738304" w:history="1">
+            <w:r>
+              <w:rPr>
+                <w:rStyle w:val="Hipervnculo"/>
+                <w:noProof/>
+              </w:rPr>
+              <w:t>4.</w:t>
+            </w:r>
+            <w:r>
+              <w:rPr>
+                <w:rFonts w:eastAsiaTheme="minorEastAsia" w:cstheme="minorBidi"/>
+                <w:b w:val="0"/>
+                <w:bCs w:val="0"/>
+                <w:caps w:val="0"/>
+                <w:noProof/>
+                <w:u w:val="none"/>
+                <w:lang w:eastAsia="es-ES"/>
+              </w:rPr>
+              <w:tab/>
+            </w:r>
+            <w:r>
+              <w:rPr>
+                <w:rStyle w:val="Hipervnculo"/>
+                <w:noProof/>
+              </w:rPr>
+              <w:t>Actividad 4: operaciones con volúmenes</w:t>
+            </w:r>
+            <w:r>
+              <w:rPr>
+                <w:noProof/>
+                <w:webHidden/>
+              </w:rPr>
+              <w:tab/>
+            </w:r>
+            <w:r>
+              <w:rPr>
+                <w:noProof/>
+                <w:webHidden/>
+              </w:rPr>
+              <w:fldChar w:fldCharType="begin"/>
+            </w:r>
+            <w:r>
+              <w:rPr>
+                <w:noProof/>
+                <w:webHidden/>
+              </w:rPr>
+              <w:instrText xml:space="preserve"> PAGEREF _Toc186738304 \h </w:instrText>
+            </w:r>
+            <w:r>
+              <w:rPr>
+                <w:noProof/>
+                <w:webHidden/>
+              </w:rPr>
+            </w:r>
+            <w:r>
+              <w:rPr>
+                <w:noProof/>
+                <w:webHidden/>
+              </w:rPr>
+              <w:fldChar w:fldCharType="separate"/>
+            </w:r>
+            <w:r>
+              <w:rPr>
+                <w:noProof/>
+                <w:webHidden/>
+              </w:rPr>
               <w:t>11</w:t>
+            </w:r>
+            <w:r>
+              <w:rPr>
+                <w:noProof/>
+                <w:webHidden/>
+              </w:rPr>
+              <w:fldChar w:fldCharType="end"/>
+            </w:r>
+          </w:hyperlink>
+        </w:p>
+        <w:p>
+          <w:pPr>
+            <w:pStyle w:val="TDC2"/>
+            <w:tabs>
+              <w:tab w:val="left" w:pos="561"/>
+              <w:tab w:val="right" w:leader="underscore" w:pos="8494"/>
+            </w:tabs>
+            <w:jc w:val="both"/>
+            <w:rPr>
+              <w:rFonts w:eastAsiaTheme="minorEastAsia" w:cstheme="minorBidi"/>
+              <w:b w:val="0"/>
+              <w:bCs w:val="0"/>
+              <w:smallCaps w:val="0"/>
+              <w:noProof/>
+              <w:lang w:eastAsia="es-ES"/>
+            </w:rPr>
+          </w:pPr>
+          <w:hyperlink w:anchor="_Toc186738305" w:history="1">
+            <w:r>
+              <w:rPr>
+                <w:rStyle w:val="Hipervnculo"/>
+                <w:noProof/>
+              </w:rPr>
+              <w:t>4.1.</w:t>
+            </w:r>
+            <w:r>
+              <w:rPr>
+                <w:rFonts w:eastAsiaTheme="minorEastAsia" w:cstheme="minorBidi"/>
+                <w:b w:val="0"/>
+                <w:bCs w:val="0"/>
+                <w:smallCaps w:val="0"/>
+                <w:noProof/>
+                <w:lang w:eastAsia="es-ES"/>
+              </w:rPr>
+              <w:tab/>
+            </w:r>
+            <w:r>
+              <w:rPr>
+                <w:rStyle w:val="Hipervnculo"/>
+                <w:noProof/>
+              </w:rPr>
+              <w:t>Crear volúmenes</w:t>
+            </w:r>
+            <w:r>
+              <w:rPr>
+                <w:noProof/>
+                <w:webHidden/>
+              </w:rPr>
+              <w:tab/>
+            </w:r>
+            <w:r>
+              <w:rPr>
+                <w:noProof/>
+                <w:webHidden/>
+              </w:rPr>
+              <w:fldChar w:fldCharType="begin"/>
+            </w:r>
+            <w:r>
+              <w:rPr>
+                <w:noProof/>
+                <w:webHidden/>
+              </w:rPr>
+              <w:instrText xml:space="preserve"> PAGEREF _Toc186738305 \h </w:instrText>
+            </w:r>
+            <w:r>
+              <w:rPr>
+                <w:noProof/>
+                <w:webHidden/>
+              </w:rPr>
+            </w:r>
+            <w:r>
+              <w:rPr>
+                <w:noProof/>
+                <w:webHidden/>
+              </w:rPr>
+              <w:fldChar w:fldCharType="separate"/>
+            </w:r>
+            <w:r>
+              <w:rPr>
+                <w:noProof/>
+                <w:webHidden/>
+              </w:rPr>
+              <w:t>11</w:t>
+            </w:r>
+            <w:r>
+              <w:rPr>
+                <w:noProof/>
+                <w:webHidden/>
+              </w:rPr>
+              <w:fldChar w:fldCharType="end"/>
+            </w:r>
+          </w:hyperlink>
+        </w:p>
+        <w:p>
+          <w:pPr>
+            <w:pStyle w:val="TDC2"/>
+            <w:tabs>
+              <w:tab w:val="left" w:pos="561"/>
+              <w:tab w:val="right" w:leader="underscore" w:pos="8494"/>
+            </w:tabs>
+            <w:jc w:val="both"/>
+            <w:rPr>
+              <w:rFonts w:eastAsiaTheme="minorEastAsia" w:cstheme="minorBidi"/>
+              <w:b w:val="0"/>
+              <w:bCs w:val="0"/>
+              <w:smallCaps w:val="0"/>
+              <w:noProof/>
+              <w:lang w:eastAsia="es-ES"/>
+            </w:rPr>
+          </w:pPr>
+          <w:hyperlink w:anchor="_Toc186738306" w:history="1">
+            <w:r>
+              <w:rPr>
+                <w:rStyle w:val="Hipervnculo"/>
+                <w:noProof/>
+              </w:rPr>
+              <w:t>4.2.</w:t>
+            </w:r>
+            <w:r>
+              <w:rPr>
+                <w:rFonts w:eastAsiaTheme="minorEastAsia" w:cstheme="minorBidi"/>
+                <w:b w:val="0"/>
+                <w:bCs w:val="0"/>
+                <w:smallCaps w:val="0"/>
+                <w:noProof/>
+                <w:lang w:eastAsia="es-ES"/>
+              </w:rPr>
+              <w:tab/>
+            </w:r>
+            <w:r>
+              <w:rPr>
+                <w:rStyle w:val="Hipervnculo"/>
+                <w:noProof/>
+              </w:rPr>
+              <w:t>Instanciar contenedores en los volúmenes</w:t>
+            </w:r>
+            <w:r>
+              <w:rPr>
+                <w:noProof/>
+                <w:webHidden/>
+              </w:rPr>
+              <w:tab/>
+            </w:r>
+            <w:r>
+              <w:rPr>
+                <w:noProof/>
+                <w:webHidden/>
+              </w:rPr>
+              <w:fldChar w:fldCharType="begin"/>
+            </w:r>
+            <w:r>
+              <w:rPr>
+                <w:noProof/>
+                <w:webHidden/>
+              </w:rPr>
+              <w:instrText xml:space="preserve"> PAGEREF _Toc186738306 \h </w:instrText>
+            </w:r>
+            <w:r>
+              <w:rPr>
+                <w:noProof/>
+                <w:webHidden/>
+              </w:rPr>
+            </w:r>
+            <w:r>
+              <w:rPr>
+                <w:noProof/>
+                <w:webHidden/>
+              </w:rPr>
+              <w:fldChar w:fldCharType="separate"/>
+            </w:r>
+            <w:r>
+              <w:rPr>
+                <w:noProof/>
+                <w:webHidden/>
+              </w:rPr>
+              <w:t>11</w:t>
+            </w:r>
+            <w:r>
+              <w:rPr>
+                <w:noProof/>
+                <w:webHidden/>
+              </w:rPr>
+              <w:fldChar w:fldCharType="end"/>
+            </w:r>
+          </w:hyperlink>
+        </w:p>
+        <w:p>
+          <w:pPr>
+            <w:pStyle w:val="TDC2"/>
+            <w:tabs>
+              <w:tab w:val="left" w:pos="561"/>
+              <w:tab w:val="right" w:leader="underscore" w:pos="8494"/>
+            </w:tabs>
+            <w:jc w:val="both"/>
+            <w:rPr>
+              <w:rFonts w:eastAsiaTheme="minorEastAsia" w:cstheme="minorBidi"/>
+              <w:b w:val="0"/>
+              <w:bCs w:val="0"/>
+              <w:smallCaps w:val="0"/>
+              <w:noProof/>
+              <w:lang w:eastAsia="es-ES"/>
+            </w:rPr>
+          </w:pPr>
+          <w:hyperlink w:anchor="_Toc186738307" w:history="1">
+            <w:r>
+              <w:rPr>
+                <w:rStyle w:val="Hipervnculo"/>
+                <w:noProof/>
+              </w:rPr>
+              <w:t>4.3.</w:t>
+            </w:r>
+            <w:r>
+              <w:rPr>
+                <w:rFonts w:eastAsiaTheme="minorEastAsia" w:cstheme="minorBidi"/>
+                <w:b w:val="0"/>
+                <w:bCs w:val="0"/>
+                <w:smallCaps w:val="0"/>
+                <w:noProof/>
+                <w:lang w:eastAsia="es-ES"/>
+              </w:rPr>
+              <w:tab/>
+            </w:r>
+            <w:r>
+              <w:rPr>
+                <w:rStyle w:val="Hipervnculo"/>
+                <w:noProof/>
+              </w:rPr>
+              <w:t>Parar y borrar contenedor “c2” y volumen “volumen_datos”</w:t>
+            </w:r>
+            <w:r>
+              <w:rPr>
+                <w:noProof/>
+                <w:webHidden/>
+              </w:rPr>
+              <w:tab/>
+            </w:r>
+            <w:r>
+              <w:rPr>
+                <w:noProof/>
+                <w:webHidden/>
+              </w:rPr>
+              <w:fldChar w:fldCharType="begin"/>
+            </w:r>
+            <w:r>
+              <w:rPr>
+                <w:noProof/>
+                <w:webHidden/>
+              </w:rPr>
+              <w:instrText xml:space="preserve"> PAGEREF _Toc186738307 \h </w:instrText>
+            </w:r>
+            <w:r>
+              <w:rPr>
+                <w:noProof/>
+                <w:webHidden/>
+              </w:rPr>
+            </w:r>
+            <w:r>
+              <w:rPr>
+                <w:noProof/>
+                <w:webHidden/>
+              </w:rPr>
+              <w:fldChar w:fldCharType="separate"/>
+            </w:r>
+            <w:r>
+              <w:rPr>
+                <w:noProof/>
+                <w:webHidden/>
+              </w:rPr>
+              <w:t>12</w:t>
+            </w:r>
+            <w:r>
+              <w:rPr>
+                <w:noProof/>
+                <w:webHidden/>
+              </w:rPr>
+              <w:fldChar w:fldCharType="end"/>
+            </w:r>
+          </w:hyperlink>
+        </w:p>
+        <w:p>
+          <w:pPr>
+            <w:pStyle w:val="TDC2"/>
+            <w:tabs>
+              <w:tab w:val="left" w:pos="561"/>
+              <w:tab w:val="right" w:leader="underscore" w:pos="8494"/>
+            </w:tabs>
+            <w:jc w:val="both"/>
+            <w:rPr>
+              <w:rFonts w:eastAsiaTheme="minorEastAsia" w:cstheme="minorBidi"/>
+              <w:b w:val="0"/>
+              <w:bCs w:val="0"/>
+              <w:smallCaps w:val="0"/>
+              <w:noProof/>
+              <w:lang w:eastAsia="es-ES"/>
+            </w:rPr>
+          </w:pPr>
+          <w:hyperlink w:anchor="_Toc186738308" w:history="1">
+            <w:r>
+              <w:rPr>
+                <w:rStyle w:val="Hipervnculo"/>
+                <w:noProof/>
+              </w:rPr>
+              <w:t>4.4.</w:t>
+            </w:r>
+            <w:r>
+              <w:rPr>
+                <w:rFonts w:eastAsiaTheme="minorEastAsia" w:cstheme="minorBidi"/>
+                <w:b w:val="0"/>
+                <w:bCs w:val="0"/>
+                <w:smallCaps w:val="0"/>
+                <w:noProof/>
+                <w:lang w:eastAsia="es-ES"/>
+              </w:rPr>
+              <w:tab/>
+            </w:r>
+            <w:r>
+              <w:rPr>
+                <w:rStyle w:val="Hipervnculo"/>
+                <w:noProof/>
+              </w:rPr>
+              <w:t>Comprobar que “c1” está montado sobre “volumen_web”</w:t>
+            </w:r>
+            <w:r>
+              <w:rPr>
+                <w:noProof/>
+                <w:webHidden/>
+              </w:rPr>
+              <w:tab/>
+            </w:r>
+            <w:r>
+              <w:rPr>
+                <w:noProof/>
+                <w:webHidden/>
+              </w:rPr>
+              <w:fldChar w:fldCharType="begin"/>
+            </w:r>
+            <w:r>
+              <w:rPr>
+                <w:noProof/>
+                <w:webHidden/>
+              </w:rPr>
+              <w:instrText xml:space="preserve"> PAGEREF _Toc186738308 \h </w:instrText>
+            </w:r>
+            <w:r>
+              <w:rPr>
+                <w:noProof/>
+                <w:webHidden/>
+              </w:rPr>
+            </w:r>
+            <w:r>
+              <w:rPr>
+                <w:noProof/>
+                <w:webHidden/>
+              </w:rPr>
+              <w:fldChar w:fldCharType="separate"/>
+            </w:r>
+            <w:r>
+              <w:rPr>
+                <w:noProof/>
+                <w:webHidden/>
+              </w:rPr>
+              <w:t>12</w:t>
             </w:r>
             <w:r>
               <w:rPr>
@@ -2400,10 +2885,13 @@
         </w:numPr>
         <w:jc w:val="both"/>
       </w:pPr>
-      <w:bookmarkStart w:id="0" w:name="_Toc186726797"/>
+      <w:bookmarkStart w:id="0" w:name="_Toc186738286"/>
       <w:r>
         <w:lastRenderedPageBreak/>
         <w:t>Actividad 1</w:t>
+      </w:r>
+      <w:r>
+        <w:t>: descargar imágenes y operaciones básicas</w:t>
       </w:r>
       <w:bookmarkEnd w:id="0"/>
     </w:p>
@@ -2416,7 +2904,7 @@
         </w:numPr>
         <w:jc w:val="both"/>
       </w:pPr>
-      <w:bookmarkStart w:id="1" w:name="_Toc186726798"/>
+      <w:bookmarkStart w:id="1" w:name="_Toc186738287"/>
       <w:r>
         <w:t>Descargar imágenes de Docker Hub.</w:t>
       </w:r>
@@ -3148,7 +3636,7 @@
         </w:numPr>
         <w:jc w:val="both"/>
       </w:pPr>
-      <w:bookmarkStart w:id="2" w:name="_Toc186726799"/>
+      <w:bookmarkStart w:id="2" w:name="_Toc186738288"/>
       <w:r>
         <w:t>Mostrar imágenes</w:t>
       </w:r>
@@ -3250,7 +3738,7 @@
         </w:numPr>
         <w:jc w:val="both"/>
       </w:pPr>
-      <w:bookmarkStart w:id="3" w:name="_Toc186726800"/>
+      <w:bookmarkStart w:id="3" w:name="_Toc186738289"/>
       <w:r>
         <w:lastRenderedPageBreak/>
         <w:t>Contenedor con Ubuntu 18.04</w:t>
@@ -3515,7 +4003,7 @@
         </w:numPr>
         <w:jc w:val="both"/>
       </w:pPr>
-      <w:bookmarkStart w:id="4" w:name="_Toc186726801"/>
+      <w:bookmarkStart w:id="4" w:name="_Toc186738290"/>
       <w:r>
         <w:t>Para</w:t>
       </w:r>
@@ -3663,7 +4151,7 @@
         </w:numPr>
         <w:jc w:val="both"/>
       </w:pPr>
-      <w:bookmarkStart w:id="5" w:name="_Toc186726802"/>
+      <w:bookmarkStart w:id="5" w:name="_Toc186738291"/>
       <w:proofErr w:type="spellStart"/>
       <w:r>
         <w:t>Rearrancar</w:t>
@@ -3819,7 +4307,7 @@
         </w:numPr>
         <w:jc w:val="both"/>
       </w:pPr>
-      <w:bookmarkStart w:id="6" w:name="_Toc186726803"/>
+      <w:bookmarkStart w:id="6" w:name="_Toc186738292"/>
       <w:r>
         <w:lastRenderedPageBreak/>
         <w:t>Mostrar fichero sin entrar al contenedor</w:t>
@@ -3998,12 +4486,20 @@
         </w:numPr>
         <w:jc w:val="both"/>
       </w:pPr>
-      <w:bookmarkStart w:id="7" w:name="_Toc186726804"/>
+      <w:bookmarkStart w:id="7" w:name="_Toc186738293"/>
       <w:r>
         <w:lastRenderedPageBreak/>
         <w:t>Actividad 2</w:t>
       </w:r>
+      <w:r>
+        <w:t xml:space="preserve">: trabajar con PHP y </w:t>
+      </w:r>
+      <w:proofErr w:type="spellStart"/>
+      <w:r>
+        <w:t>MariaDB</w:t>
+      </w:r>
       <w:bookmarkEnd w:id="7"/>
+      <w:proofErr w:type="spellEnd"/>
     </w:p>
     <w:p>
       <w:pPr>
@@ -4014,7 +4510,7 @@
         </w:numPr>
         <w:jc w:val="both"/>
       </w:pPr>
-      <w:bookmarkStart w:id="8" w:name="_Toc186726805"/>
+      <w:bookmarkStart w:id="8" w:name="_Toc186738294"/>
       <w:r>
         <w:t>Contenedor con PHP, nombre “web” y puerto 8181</w:t>
       </w:r>
@@ -4123,7 +4619,7 @@
         </w:numPr>
         <w:jc w:val="both"/>
       </w:pPr>
-      <w:bookmarkStart w:id="9" w:name="_Toc186726806"/>
+      <w:bookmarkStart w:id="9" w:name="_Toc186738295"/>
       <w:r>
         <w:t>Colocar ficheros index.</w:t>
       </w:r>
@@ -4482,8 +4978,9 @@
           <w:ilvl w:val="1"/>
           <w:numId w:val="1"/>
         </w:numPr>
-      </w:pPr>
-      <w:bookmarkStart w:id="10" w:name="_Toc186726807"/>
+        <w:jc w:val="both"/>
+      </w:pPr>
+      <w:bookmarkStart w:id="10" w:name="_Toc186738296"/>
       <w:r>
         <w:lastRenderedPageBreak/>
         <w:t xml:space="preserve">Contenedor con </w:t>
@@ -4499,6 +4996,9 @@
       <w:bookmarkEnd w:id="10"/>
     </w:p>
     <w:p>
+      <w:pPr>
+        <w:jc w:val="both"/>
+      </w:pPr>
       <w:r>
         <w:t>Debemos arrancar un contenedor que contenga “</w:t>
       </w:r>
@@ -4518,6 +5018,7 @@
           <w:ilvl w:val="0"/>
           <w:numId w:val="2"/>
         </w:numPr>
+        <w:jc w:val="both"/>
       </w:pPr>
       <w:r>
         <w:rPr>
@@ -4544,6 +5045,7 @@
           <w:ilvl w:val="0"/>
           <w:numId w:val="2"/>
         </w:numPr>
+        <w:jc w:val="both"/>
       </w:pPr>
       <w:r>
         <w:rPr>
@@ -4565,6 +5067,7 @@
           <w:ilvl w:val="0"/>
           <w:numId w:val="2"/>
         </w:numPr>
+        <w:jc w:val="both"/>
       </w:pPr>
       <w:r>
         <w:rPr>
@@ -4602,6 +5105,7 @@
           <w:ilvl w:val="0"/>
           <w:numId w:val="2"/>
         </w:numPr>
+        <w:jc w:val="both"/>
       </w:pPr>
       <w:r>
         <w:rPr>
@@ -4623,6 +5127,7 @@
           <w:ilvl w:val="0"/>
           <w:numId w:val="2"/>
         </w:numPr>
+        <w:jc w:val="both"/>
       </w:pPr>
       <w:r>
         <w:rPr>
@@ -4932,14 +5437,18 @@
           <w:ilvl w:val="1"/>
           <w:numId w:val="1"/>
         </w:numPr>
-      </w:pPr>
-      <w:bookmarkStart w:id="11" w:name="_Toc186726808"/>
+        <w:jc w:val="both"/>
+      </w:pPr>
+      <w:bookmarkStart w:id="11" w:name="_Toc186738297"/>
       <w:r>
         <w:t>Conectar con un cliente de base de datos</w:t>
       </w:r>
       <w:bookmarkEnd w:id="11"/>
     </w:p>
     <w:p>
+      <w:pPr>
+        <w:jc w:val="both"/>
+      </w:pPr>
       <w:r>
         <w:t xml:space="preserve"> En primer lugar, debemos de instalar un cliente de base de datos. En mi caso, utilizaré un cliente de terminal (</w:t>
       </w:r>
@@ -4998,6 +5507,7 @@
     <w:p>
       <w:pPr>
         <w:ind w:firstLine="0"/>
+        <w:jc w:val="both"/>
       </w:pPr>
       <w:r>
         <w:rPr>
@@ -5041,11 +5551,17 @@
       </w:r>
     </w:p>
     <w:p>
+      <w:pPr>
+        <w:jc w:val="both"/>
+      </w:pPr>
       <w:r>
         <w:tab/>
       </w:r>
     </w:p>
     <w:p>
+      <w:pPr>
+        <w:jc w:val="both"/>
+      </w:pPr>
       <w:r>
         <w:lastRenderedPageBreak/>
         <w:t>Con el primer comando conseguiremos conectarnos con la base de datos del contenedor. El comando es el siguiente</w:t>
@@ -5078,6 +5594,9 @@
       </w:r>
     </w:p>
     <w:p>
+      <w:pPr>
+        <w:jc w:val="both"/>
+      </w:pPr>
       <w:r>
         <w:t>Una vez hayamos conectado con la base de datos, podemos utilizar el comando “</w:t>
       </w:r>
@@ -5097,6 +5616,7 @@
     <w:p>
       <w:pPr>
         <w:ind w:firstLine="0"/>
+        <w:jc w:val="both"/>
       </w:pPr>
       <w:r>
         <w:rPr>
@@ -5143,6 +5663,7 @@
       <w:pPr>
         <w:spacing w:line="259" w:lineRule="auto"/>
         <w:ind w:firstLine="0"/>
+        <w:jc w:val="both"/>
       </w:pPr>
       <w:r>
         <w:br w:type="page"/>
@@ -5155,11 +5676,15 @@
           <w:ilvl w:val="0"/>
           <w:numId w:val="1"/>
         </w:numPr>
-      </w:pPr>
-      <w:bookmarkStart w:id="12" w:name="_Toc186726809"/>
+        <w:jc w:val="both"/>
+      </w:pPr>
+      <w:bookmarkStart w:id="12" w:name="_Toc186738298"/>
       <w:r>
         <w:lastRenderedPageBreak/>
-        <w:t>Gestión de imágenes</w:t>
+        <w:t>Actividad 3: g</w:t>
+      </w:r>
+      <w:r>
+        <w:t>estión de imágenes</w:t>
       </w:r>
       <w:bookmarkEnd w:id="12"/>
     </w:p>
@@ -5170,8 +5695,9 @@
           <w:ilvl w:val="1"/>
           <w:numId w:val="1"/>
         </w:numPr>
-      </w:pPr>
-      <w:bookmarkStart w:id="13" w:name="_Toc186726810"/>
+        <w:jc w:val="both"/>
+      </w:pPr>
+      <w:bookmarkStart w:id="13" w:name="_Toc186738299"/>
       <w:r>
         <w:t>Descargar imagen Ubuntu:20.04</w:t>
       </w:r>
@@ -5179,6 +5705,7 @@
     </w:p>
     <w:p>
       <w:pPr>
+        <w:jc w:val="both"/>
         <w:rPr>
           <w:b/>
           <w:bCs/>
@@ -5250,8 +5777,12 @@
     <w:p>
       <w:pPr>
         <w:ind w:firstLine="0"/>
-      </w:pPr>
-      <w:r>
+        <w:jc w:val="both"/>
+      </w:pPr>
+      <w:r>
+        <w:rPr>
+          <w:noProof/>
+        </w:rPr>
         <w:drawing>
           <wp:inline distT="0" distB="0" distL="0" distR="0" wp14:anchorId="0023ACCA" wp14:editId="14089733">
             <wp:extent cx="5400040" cy="2388235"/>
@@ -5289,7 +5820,11 @@
         </w:drawing>
       </w:r>
     </w:p>
-    <w:p/>
+    <w:p>
+      <w:pPr>
+        <w:jc w:val="both"/>
+      </w:pPr>
+    </w:p>
     <w:p>
       <w:pPr>
         <w:pStyle w:val="Ttulo2"/>
@@ -5297,14 +5832,18 @@
           <w:ilvl w:val="1"/>
           <w:numId w:val="1"/>
         </w:numPr>
-      </w:pPr>
-      <w:bookmarkStart w:id="14" w:name="_Toc186726811"/>
+        <w:jc w:val="both"/>
+      </w:pPr>
+      <w:bookmarkStart w:id="14" w:name="_Toc186738300"/>
       <w:r>
         <w:t>Volcar la información de la nueva imagen en un archivo</w:t>
       </w:r>
       <w:bookmarkEnd w:id="14"/>
     </w:p>
     <w:p>
+      <w:pPr>
+        <w:jc w:val="both"/>
+      </w:pPr>
       <w:r>
         <w:t>Para ver la información de la nueva imagen y volcarla en un archivo, utilizaremos el comando “</w:t>
       </w:r>
@@ -5367,8 +5906,12 @@
     <w:p>
       <w:pPr>
         <w:ind w:firstLine="0"/>
-      </w:pPr>
-      <w:r>
+        <w:jc w:val="both"/>
+      </w:pPr>
+      <w:r>
+        <w:rPr>
+          <w:noProof/>
+        </w:rPr>
         <w:drawing>
           <wp:inline distT="0" distB="0" distL="0" distR="0" wp14:anchorId="3B496D06" wp14:editId="0B264EDC">
             <wp:extent cx="5400040" cy="2738755"/>
@@ -5410,6 +5953,7 @@
       <w:pPr>
         <w:spacing w:line="259" w:lineRule="auto"/>
         <w:ind w:firstLine="0"/>
+        <w:jc w:val="both"/>
       </w:pPr>
       <w:r>
         <w:br w:type="page"/>
@@ -5422,8 +5966,9 @@
           <w:ilvl w:val="1"/>
           <w:numId w:val="1"/>
         </w:numPr>
-      </w:pPr>
-      <w:bookmarkStart w:id="15" w:name="_Toc186726812"/>
+        <w:jc w:val="both"/>
+      </w:pPr>
+      <w:bookmarkStart w:id="15" w:name="_Toc186738301"/>
       <w:r>
         <w:lastRenderedPageBreak/>
         <w:t>Crear contenedor con Ubuntu:20.04 llamada “modulo3”</w:t>
@@ -5431,6 +5976,9 @@
       <w:bookmarkEnd w:id="15"/>
     </w:p>
     <w:p>
+      <w:pPr>
+        <w:jc w:val="both"/>
+      </w:pPr>
       <w:r>
         <w:t>Utilizaremos el comando “</w:t>
       </w:r>
@@ -5502,8 +6050,12 @@
     <w:p>
       <w:pPr>
         <w:ind w:firstLine="0"/>
-      </w:pPr>
-      <w:r>
+        <w:jc w:val="both"/>
+      </w:pPr>
+      <w:r>
+        <w:rPr>
+          <w:noProof/>
+        </w:rPr>
         <w:drawing>
           <wp:inline distT="0" distB="0" distL="0" distR="0" wp14:anchorId="352F6127" wp14:editId="2F5DAC0F">
             <wp:extent cx="5400040" cy="736600"/>
@@ -5541,7 +6093,11 @@
         </w:drawing>
       </w:r>
     </w:p>
-    <w:p/>
+    <w:p>
+      <w:pPr>
+        <w:jc w:val="both"/>
+      </w:pPr>
+    </w:p>
     <w:p>
       <w:pPr>
         <w:pStyle w:val="Ttulo2"/>
@@ -5549,14 +6105,18 @@
           <w:ilvl w:val="1"/>
           <w:numId w:val="1"/>
         </w:numPr>
-      </w:pPr>
-      <w:bookmarkStart w:id="16" w:name="_Toc186726813"/>
+        <w:jc w:val="both"/>
+      </w:pPr>
+      <w:bookmarkStart w:id="16" w:name="_Toc186738302"/>
       <w:r>
         <w:t>Borrar contenedor con Ubuntu:20.04</w:t>
       </w:r>
       <w:bookmarkEnd w:id="16"/>
     </w:p>
     <w:p>
+      <w:pPr>
+        <w:jc w:val="both"/>
+      </w:pPr>
       <w:r>
         <w:t>Para borrar una imagen, utilizaremos el comando “</w:t>
       </w:r>
@@ -5596,8 +6156,12 @@
     <w:p>
       <w:pPr>
         <w:ind w:firstLine="0"/>
-      </w:pPr>
-      <w:r>
+        <w:jc w:val="both"/>
+      </w:pPr>
+      <w:r>
+        <w:rPr>
+          <w:noProof/>
+        </w:rPr>
         <w:drawing>
           <wp:inline distT="0" distB="0" distL="0" distR="0" wp14:anchorId="3A94D42D" wp14:editId="6BEA1E66">
             <wp:extent cx="5400040" cy="449580"/>
@@ -5635,7 +6199,11 @@
         </w:drawing>
       </w:r>
     </w:p>
-    <w:p/>
+    <w:p>
+      <w:pPr>
+        <w:jc w:val="both"/>
+      </w:pPr>
+    </w:p>
     <w:p>
       <w:pPr>
         <w:pStyle w:val="Ttulo2"/>
@@ -5643,14 +6211,18 @@
           <w:ilvl w:val="1"/>
           <w:numId w:val="1"/>
         </w:numPr>
-      </w:pPr>
-      <w:bookmarkStart w:id="17" w:name="_Toc186726814"/>
+        <w:jc w:val="both"/>
+      </w:pPr>
+      <w:bookmarkStart w:id="17" w:name="_Toc186738303"/>
       <w:r>
         <w:t>Hacer acciones necesarias para borrar el contenedor Ubuntu:20.04</w:t>
       </w:r>
       <w:bookmarkEnd w:id="17"/>
     </w:p>
     <w:p>
+      <w:pPr>
+        <w:jc w:val="both"/>
+      </w:pPr>
       <w:r>
         <w:t xml:space="preserve">Para borrar la imagen, en primer </w:t>
       </w:r>
@@ -5742,8 +6314,12 @@
     <w:p>
       <w:pPr>
         <w:ind w:firstLine="0"/>
-      </w:pPr>
-      <w:r>
+        <w:jc w:val="both"/>
+      </w:pPr>
+      <w:r>
+        <w:rPr>
+          <w:noProof/>
+        </w:rPr>
         <w:drawing>
           <wp:inline distT="0" distB="0" distL="0" distR="0" wp14:anchorId="3E717A05" wp14:editId="57689DEB">
             <wp:extent cx="5400040" cy="923925"/>
@@ -5781,10 +6357,946 @@
         </w:drawing>
       </w:r>
     </w:p>
-    <w:p/>
+    <w:p>
+      <w:pPr>
+        <w:spacing w:line="259" w:lineRule="auto"/>
+        <w:ind w:firstLine="0"/>
+        <w:jc w:val="both"/>
+      </w:pPr>
+      <w:r>
+        <w:br w:type="page"/>
+      </w:r>
+    </w:p>
+    <w:p>
+      <w:pPr>
+        <w:pStyle w:val="Ttulo1"/>
+        <w:numPr>
+          <w:ilvl w:val="0"/>
+          <w:numId w:val="1"/>
+        </w:numPr>
+        <w:jc w:val="both"/>
+      </w:pPr>
+      <w:bookmarkStart w:id="18" w:name="_Toc186738304"/>
+      <w:r>
+        <w:lastRenderedPageBreak/>
+        <w:t>Actividad 4: operaciones con volúmenes</w:t>
+      </w:r>
+      <w:bookmarkEnd w:id="18"/>
+      <w:r>
+        <w:t xml:space="preserve"> </w:t>
+      </w:r>
+    </w:p>
+    <w:p>
+      <w:pPr>
+        <w:pStyle w:val="Ttulo2"/>
+        <w:numPr>
+          <w:ilvl w:val="1"/>
+          <w:numId w:val="1"/>
+        </w:numPr>
+        <w:jc w:val="both"/>
+      </w:pPr>
+      <w:bookmarkStart w:id="19" w:name="_Toc186738305"/>
+      <w:r>
+        <w:t>Crear volúmenes</w:t>
+      </w:r>
+      <w:bookmarkEnd w:id="19"/>
+    </w:p>
+    <w:p>
+      <w:pPr>
+        <w:jc w:val="both"/>
+      </w:pPr>
+      <w:r>
+        <w:t>Con el comando “</w:t>
+      </w:r>
+      <w:r>
+        <w:rPr>
+          <w:b/>
+          <w:bCs/>
+          <w:i/>
+          <w:iCs/>
+        </w:rPr>
+        <w:t xml:space="preserve">docker </w:t>
+      </w:r>
+      <w:proofErr w:type="spellStart"/>
+      <w:r>
+        <w:rPr>
+          <w:b/>
+          <w:bCs/>
+          <w:i/>
+          <w:iCs/>
+        </w:rPr>
+        <w:t>volume</w:t>
+      </w:r>
+      <w:proofErr w:type="spellEnd"/>
+      <w:r>
+        <w:rPr>
+          <w:b/>
+          <w:bCs/>
+          <w:i/>
+          <w:iCs/>
+        </w:rPr>
+        <w:t xml:space="preserve"> </w:t>
+      </w:r>
+      <w:proofErr w:type="spellStart"/>
+      <w:r>
+        <w:rPr>
+          <w:b/>
+          <w:bCs/>
+          <w:i/>
+          <w:iCs/>
+        </w:rPr>
+        <w:t>cr</w:t>
+      </w:r>
+      <w:r>
+        <w:rPr>
+          <w:b/>
+          <w:bCs/>
+          <w:i/>
+          <w:iCs/>
+        </w:rPr>
+        <w:t>e</w:t>
+      </w:r>
+      <w:r>
+        <w:rPr>
+          <w:b/>
+          <w:bCs/>
+          <w:i/>
+          <w:iCs/>
+        </w:rPr>
+        <w:t>ate</w:t>
+      </w:r>
+      <w:proofErr w:type="spellEnd"/>
+      <w:r>
+        <w:rPr>
+          <w:b/>
+          <w:bCs/>
+          <w:i/>
+          <w:iCs/>
+        </w:rPr>
+        <w:t xml:space="preserve"> &lt;nombre</w:t>
+      </w:r>
+      <w:r>
+        <w:rPr>
+          <w:b/>
+          <w:bCs/>
+          <w:i/>
+          <w:iCs/>
+        </w:rPr>
+        <w:t>&gt;</w:t>
+      </w:r>
+      <w:r>
+        <w:t>” podremos crear los volúmenes con el nombre que queramos</w:t>
+      </w:r>
+      <w:r>
+        <w:t>. Luego, utilizaremos “</w:t>
+      </w:r>
+      <w:r>
+        <w:rPr>
+          <w:b/>
+          <w:bCs/>
+          <w:i/>
+          <w:iCs/>
+        </w:rPr>
+        <w:t xml:space="preserve">docker </w:t>
+      </w:r>
+      <w:proofErr w:type="spellStart"/>
+      <w:r>
+        <w:rPr>
+          <w:b/>
+          <w:bCs/>
+          <w:i/>
+          <w:iCs/>
+        </w:rPr>
+        <w:t>volume</w:t>
+      </w:r>
+      <w:proofErr w:type="spellEnd"/>
+      <w:r>
+        <w:rPr>
+          <w:b/>
+          <w:bCs/>
+          <w:i/>
+          <w:iCs/>
+        </w:rPr>
+        <w:t xml:space="preserve"> </w:t>
+      </w:r>
+      <w:proofErr w:type="spellStart"/>
+      <w:r>
+        <w:rPr>
+          <w:b/>
+          <w:bCs/>
+          <w:i/>
+          <w:iCs/>
+        </w:rPr>
+        <w:t>ls</w:t>
+      </w:r>
+      <w:proofErr w:type="spellEnd"/>
+      <w:r>
+        <w:t>” para ver los volúmenes creados.</w:t>
+      </w:r>
+    </w:p>
+    <w:p>
+      <w:pPr>
+        <w:ind w:firstLine="0"/>
+        <w:jc w:val="both"/>
+      </w:pPr>
+      <w:r>
+        <w:drawing>
+          <wp:inline distT="0" distB="0" distL="0" distR="0" wp14:anchorId="38A24AE0" wp14:editId="51C1547E">
+            <wp:extent cx="5400040" cy="1264285"/>
+            <wp:effectExtent l="0" t="0" r="0" b="0"/>
+            <wp:docPr id="28" name="Imagen 28"/>
+            <wp:cNvGraphicFramePr>
+              <a:graphicFrameLocks xmlns:a="http://schemas.openxmlformats.org/drawingml/2006/main" noChangeAspect="1"/>
+            </wp:cNvGraphicFramePr>
+            <a:graphic xmlns:a="http://schemas.openxmlformats.org/drawingml/2006/main">
+              <a:graphicData uri="http://schemas.openxmlformats.org/drawingml/2006/picture">
+                <pic:pic xmlns:pic="http://schemas.openxmlformats.org/drawingml/2006/picture">
+                  <pic:nvPicPr>
+                    <pic:cNvPr id="1" name=""/>
+                    <pic:cNvPicPr/>
+                  </pic:nvPicPr>
+                  <pic:blipFill>
+                    <a:blip r:embed="rId39"/>
+                    <a:stretch>
+                      <a:fillRect/>
+                    </a:stretch>
+                  </pic:blipFill>
+                  <pic:spPr>
+                    <a:xfrm>
+                      <a:off x="0" y="0"/>
+                      <a:ext cx="5400040" cy="1264285"/>
+                    </a:xfrm>
+                    <a:prstGeom prst="rect">
+                      <a:avLst/>
+                    </a:prstGeom>
+                  </pic:spPr>
+                </pic:pic>
+              </a:graphicData>
+            </a:graphic>
+          </wp:inline>
+        </w:drawing>
+      </w:r>
+    </w:p>
+    <w:p>
+      <w:pPr>
+        <w:jc w:val="both"/>
+      </w:pPr>
+    </w:p>
+    <w:p>
+      <w:pPr>
+        <w:pStyle w:val="Ttulo2"/>
+        <w:numPr>
+          <w:ilvl w:val="1"/>
+          <w:numId w:val="1"/>
+        </w:numPr>
+        <w:jc w:val="both"/>
+      </w:pPr>
+      <w:bookmarkStart w:id="20" w:name="_Toc186738306"/>
+      <w:r>
+        <w:t>Instanciar contenedores en los volúmenes</w:t>
+      </w:r>
+      <w:bookmarkEnd w:id="20"/>
+    </w:p>
+    <w:p>
+      <w:pPr>
+        <w:jc w:val="both"/>
+      </w:pPr>
+      <w:r>
+        <w:t>Con el comando “</w:t>
+      </w:r>
+      <w:r>
+        <w:rPr>
+          <w:b/>
+          <w:bCs/>
+          <w:i/>
+          <w:iCs/>
+        </w:rPr>
+        <w:t>docker run [-d] [--</w:t>
+      </w:r>
+      <w:proofErr w:type="spellStart"/>
+      <w:r>
+        <w:rPr>
+          <w:b/>
+          <w:bCs/>
+          <w:i/>
+          <w:iCs/>
+        </w:rPr>
+        <w:t>name</w:t>
+      </w:r>
+      <w:proofErr w:type="spellEnd"/>
+      <w:r>
+        <w:rPr>
+          <w:b/>
+          <w:bCs/>
+          <w:i/>
+          <w:iCs/>
+        </w:rPr>
+        <w:t xml:space="preserve"> &lt;nombre&gt;] [-v </w:t>
+      </w:r>
+      <w:r>
+        <w:rPr>
+          <w:b/>
+          <w:bCs/>
+          <w:i/>
+          <w:iCs/>
+        </w:rPr>
+        <w:t>&lt;volumen&gt;:][ruta] &lt;imagen&gt;</w:t>
+      </w:r>
+      <w:r>
+        <w:t>” podremos crear un contenedor y elegir en que volumen y que ruta queremos asignarle. Con “</w:t>
+      </w:r>
+      <w:r>
+        <w:rPr>
+          <w:b/>
+          <w:bCs/>
+          <w:i/>
+          <w:iCs/>
+        </w:rPr>
+        <w:t xml:space="preserve">docker </w:t>
+      </w:r>
+      <w:proofErr w:type="spellStart"/>
+      <w:r>
+        <w:rPr>
+          <w:b/>
+          <w:bCs/>
+          <w:i/>
+          <w:iCs/>
+        </w:rPr>
+        <w:t>ps</w:t>
+      </w:r>
+      <w:proofErr w:type="spellEnd"/>
+      <w:r>
+        <w:t>” veremos que el contenedor está activo</w:t>
+      </w:r>
+    </w:p>
+    <w:p>
+      <w:pPr>
+        <w:ind w:firstLine="0"/>
+        <w:jc w:val="both"/>
+      </w:pPr>
+      <w:r>
+        <w:drawing>
+          <wp:inline distT="0" distB="0" distL="0" distR="0" wp14:anchorId="2CDAD370" wp14:editId="4D05FAB8">
+            <wp:extent cx="5400040" cy="641985"/>
+            <wp:effectExtent l="0" t="0" r="0" b="5715"/>
+            <wp:docPr id="29" name="Imagen 29"/>
+            <wp:cNvGraphicFramePr>
+              <a:graphicFrameLocks xmlns:a="http://schemas.openxmlformats.org/drawingml/2006/main" noChangeAspect="1"/>
+            </wp:cNvGraphicFramePr>
+            <a:graphic xmlns:a="http://schemas.openxmlformats.org/drawingml/2006/main">
+              <a:graphicData uri="http://schemas.openxmlformats.org/drawingml/2006/picture">
+                <pic:pic xmlns:pic="http://schemas.openxmlformats.org/drawingml/2006/picture">
+                  <pic:nvPicPr>
+                    <pic:cNvPr id="1" name=""/>
+                    <pic:cNvPicPr/>
+                  </pic:nvPicPr>
+                  <pic:blipFill>
+                    <a:blip r:embed="rId40"/>
+                    <a:stretch>
+                      <a:fillRect/>
+                    </a:stretch>
+                  </pic:blipFill>
+                  <pic:spPr>
+                    <a:xfrm>
+                      <a:off x="0" y="0"/>
+                      <a:ext cx="5400040" cy="641985"/>
+                    </a:xfrm>
+                    <a:prstGeom prst="rect">
+                      <a:avLst/>
+                    </a:prstGeom>
+                  </pic:spPr>
+                </pic:pic>
+              </a:graphicData>
+            </a:graphic>
+          </wp:inline>
+        </w:drawing>
+      </w:r>
+    </w:p>
+    <w:p>
+      <w:pPr>
+        <w:jc w:val="both"/>
+      </w:pPr>
+    </w:p>
+    <w:p>
+      <w:pPr>
+        <w:jc w:val="both"/>
+      </w:pPr>
+      <w:r>
+        <w:t>Con el comando “</w:t>
+      </w:r>
+      <w:r>
+        <w:rPr>
+          <w:b/>
+          <w:bCs/>
+          <w:i/>
+          <w:iCs/>
+        </w:rPr>
+        <w:t>docker run [-d] [--</w:t>
+      </w:r>
+      <w:proofErr w:type="spellStart"/>
+      <w:r>
+        <w:rPr>
+          <w:b/>
+          <w:bCs/>
+          <w:i/>
+          <w:iCs/>
+        </w:rPr>
+        <w:t>name</w:t>
+      </w:r>
+      <w:proofErr w:type="spellEnd"/>
+      <w:r>
+        <w:rPr>
+          <w:b/>
+          <w:bCs/>
+          <w:i/>
+          <w:iCs/>
+        </w:rPr>
+        <w:t xml:space="preserve"> &lt;nombre&gt;] </w:t>
+      </w:r>
+      <w:r>
+        <w:rPr>
+          <w:b/>
+          <w:bCs/>
+          <w:i/>
+          <w:iCs/>
+        </w:rPr>
+        <w:t xml:space="preserve">&gt;] [-v &lt;volumen&gt;:][ruta] </w:t>
+      </w:r>
+      <w:r>
+        <w:rPr>
+          <w:b/>
+          <w:bCs/>
+          <w:i/>
+          <w:iCs/>
+        </w:rPr>
+        <w:t xml:space="preserve">[-e&lt;MYSQL_ROOT_PASSWORD&gt;=&lt;contraseña&gt;] </w:t>
+      </w:r>
+      <w:r>
+        <w:rPr>
+          <w:b/>
+          <w:bCs/>
+          <w:i/>
+          <w:iCs/>
+        </w:rPr>
+        <w:t>&lt;imagen</w:t>
+      </w:r>
+      <w:r>
+        <w:rPr>
+          <w:b/>
+          <w:bCs/>
+          <w:i/>
+          <w:iCs/>
+        </w:rPr>
+        <w:t>&gt;</w:t>
+      </w:r>
+      <w:r>
+        <w:t xml:space="preserve">” podremos crear un contenedor, elegir el volumen y la ruta donde se aloja y, en este caso (se trata de </w:t>
+      </w:r>
+      <w:proofErr w:type="spellStart"/>
+      <w:r>
+        <w:t>MariaDB</w:t>
+      </w:r>
+      <w:proofErr w:type="spellEnd"/>
+      <w:r>
+        <w:t>) podemos asignar también una contraseña al usuario “</w:t>
+      </w:r>
+      <w:proofErr w:type="spellStart"/>
+      <w:r>
+        <w:t>root</w:t>
+      </w:r>
+      <w:proofErr w:type="spellEnd"/>
+      <w:r>
+        <w:t>”.</w:t>
+      </w:r>
+    </w:p>
+    <w:p>
+      <w:pPr>
+        <w:ind w:firstLine="0"/>
+        <w:jc w:val="both"/>
+      </w:pPr>
+      <w:r>
+        <w:drawing>
+          <wp:inline distT="0" distB="0" distL="0" distR="0" wp14:anchorId="0604268E" wp14:editId="4685564C">
+            <wp:extent cx="5400040" cy="631190"/>
+            <wp:effectExtent l="0" t="0" r="0" b="0"/>
+            <wp:docPr id="30" name="Imagen 30"/>
+            <wp:cNvGraphicFramePr>
+              <a:graphicFrameLocks xmlns:a="http://schemas.openxmlformats.org/drawingml/2006/main" noChangeAspect="1"/>
+            </wp:cNvGraphicFramePr>
+            <a:graphic xmlns:a="http://schemas.openxmlformats.org/drawingml/2006/main">
+              <a:graphicData uri="http://schemas.openxmlformats.org/drawingml/2006/picture">
+                <pic:pic xmlns:pic="http://schemas.openxmlformats.org/drawingml/2006/picture">
+                  <pic:nvPicPr>
+                    <pic:cNvPr id="1" name=""/>
+                    <pic:cNvPicPr/>
+                  </pic:nvPicPr>
+                  <pic:blipFill>
+                    <a:blip r:embed="rId41"/>
+                    <a:stretch>
+                      <a:fillRect/>
+                    </a:stretch>
+                  </pic:blipFill>
+                  <pic:spPr>
+                    <a:xfrm>
+                      <a:off x="0" y="0"/>
+                      <a:ext cx="5400040" cy="631190"/>
+                    </a:xfrm>
+                    <a:prstGeom prst="rect">
+                      <a:avLst/>
+                    </a:prstGeom>
+                  </pic:spPr>
+                </pic:pic>
+              </a:graphicData>
+            </a:graphic>
+          </wp:inline>
+        </w:drawing>
+      </w:r>
+    </w:p>
+    <w:p>
+      <w:pPr>
+        <w:spacing w:line="259" w:lineRule="auto"/>
+        <w:ind w:firstLine="0"/>
+        <w:jc w:val="both"/>
+      </w:pPr>
+      <w:r>
+        <w:br w:type="page"/>
+      </w:r>
+    </w:p>
+    <w:p>
+      <w:pPr>
+        <w:pStyle w:val="Ttulo2"/>
+        <w:numPr>
+          <w:ilvl w:val="1"/>
+          <w:numId w:val="1"/>
+        </w:numPr>
+        <w:jc w:val="both"/>
+      </w:pPr>
+      <w:bookmarkStart w:id="21" w:name="_Toc186738307"/>
+      <w:r>
+        <w:lastRenderedPageBreak/>
+        <w:t>Parar y borrar contenedor “c2” y volumen “</w:t>
+      </w:r>
+      <w:proofErr w:type="spellStart"/>
+      <w:r>
+        <w:t>volumen_datos</w:t>
+      </w:r>
+      <w:proofErr w:type="spellEnd"/>
+      <w:r>
+        <w:t>”</w:t>
+      </w:r>
+      <w:bookmarkEnd w:id="21"/>
+    </w:p>
+    <w:p>
+      <w:pPr>
+        <w:jc w:val="both"/>
+      </w:pPr>
+      <w:r>
+        <w:t>En primer lugar, paramos el contenedor “c2” con “</w:t>
+      </w:r>
+      <w:r>
+        <w:rPr>
+          <w:b/>
+          <w:bCs/>
+          <w:i/>
+          <w:iCs/>
+        </w:rPr>
+        <w:t>docker stop &lt;nombre o ID&gt;</w:t>
+      </w:r>
+      <w:r>
+        <w:t>”, luego, lo borramos con “</w:t>
+      </w:r>
+      <w:r>
+        <w:rPr>
+          <w:b/>
+          <w:bCs/>
+          <w:i/>
+          <w:iCs/>
+        </w:rPr>
+        <w:t xml:space="preserve">docker </w:t>
+      </w:r>
+      <w:proofErr w:type="spellStart"/>
+      <w:r>
+        <w:rPr>
+          <w:b/>
+          <w:bCs/>
+          <w:i/>
+          <w:iCs/>
+        </w:rPr>
+        <w:t>rm</w:t>
+      </w:r>
+      <w:proofErr w:type="spellEnd"/>
+      <w:r>
+        <w:rPr>
+          <w:b/>
+          <w:bCs/>
+          <w:i/>
+          <w:iCs/>
+        </w:rPr>
+        <w:t xml:space="preserve"> &lt;nombre o ID</w:t>
+      </w:r>
+      <w:r>
+        <w:t>”, y a continuación borramos el volumen con “</w:t>
+      </w:r>
+      <w:r>
+        <w:rPr>
+          <w:b/>
+          <w:bCs/>
+          <w:i/>
+          <w:iCs/>
+        </w:rPr>
+        <w:t xml:space="preserve">docker </w:t>
+      </w:r>
+      <w:proofErr w:type="spellStart"/>
+      <w:r>
+        <w:rPr>
+          <w:b/>
+          <w:bCs/>
+          <w:i/>
+          <w:iCs/>
+        </w:rPr>
+        <w:t>volume</w:t>
+      </w:r>
+      <w:proofErr w:type="spellEnd"/>
+      <w:r>
+        <w:rPr>
+          <w:b/>
+          <w:bCs/>
+          <w:i/>
+          <w:iCs/>
+        </w:rPr>
+        <w:t xml:space="preserve"> </w:t>
+      </w:r>
+      <w:proofErr w:type="spellStart"/>
+      <w:r>
+        <w:rPr>
+          <w:b/>
+          <w:bCs/>
+          <w:i/>
+          <w:iCs/>
+        </w:rPr>
+        <w:t>rm</w:t>
+      </w:r>
+      <w:proofErr w:type="spellEnd"/>
+      <w:r>
+        <w:rPr>
+          <w:b/>
+          <w:bCs/>
+          <w:i/>
+          <w:iCs/>
+        </w:rPr>
+        <w:t xml:space="preserve"> &lt;nombre&gt;</w:t>
+      </w:r>
+      <w:r>
+        <w:t>”. Para acabar, comprobaremos que se han eliminado con “</w:t>
+      </w:r>
+      <w:r>
+        <w:rPr>
+          <w:b/>
+          <w:bCs/>
+          <w:i/>
+          <w:iCs/>
+        </w:rPr>
+        <w:t xml:space="preserve">docker </w:t>
+      </w:r>
+      <w:proofErr w:type="spellStart"/>
+      <w:r>
+        <w:rPr>
+          <w:b/>
+          <w:bCs/>
+          <w:i/>
+          <w:iCs/>
+        </w:rPr>
+        <w:t>ps</w:t>
+      </w:r>
+      <w:proofErr w:type="spellEnd"/>
+      <w:r>
+        <w:t>” y “</w:t>
+      </w:r>
+      <w:r>
+        <w:rPr>
+          <w:b/>
+          <w:bCs/>
+          <w:i/>
+          <w:iCs/>
+        </w:rPr>
+        <w:t xml:space="preserve">docker </w:t>
+      </w:r>
+      <w:proofErr w:type="spellStart"/>
+      <w:r>
+        <w:rPr>
+          <w:b/>
+          <w:bCs/>
+          <w:i/>
+          <w:iCs/>
+        </w:rPr>
+        <w:t>volume</w:t>
+      </w:r>
+      <w:proofErr w:type="spellEnd"/>
+      <w:r>
+        <w:rPr>
+          <w:b/>
+          <w:bCs/>
+          <w:i/>
+          <w:iCs/>
+        </w:rPr>
+        <w:t xml:space="preserve"> </w:t>
+      </w:r>
+      <w:proofErr w:type="spellStart"/>
+      <w:r>
+        <w:rPr>
+          <w:b/>
+          <w:bCs/>
+          <w:i/>
+          <w:iCs/>
+        </w:rPr>
+        <w:t>ls</w:t>
+      </w:r>
+      <w:proofErr w:type="spellEnd"/>
+      <w:r>
+        <w:t>” y que ya solo queda el contenedor “c1”.</w:t>
+      </w:r>
+    </w:p>
+    <w:p>
+      <w:pPr>
+        <w:ind w:firstLine="0"/>
+        <w:jc w:val="both"/>
+      </w:pPr>
+      <w:r>
+        <w:drawing>
+          <wp:inline distT="0" distB="0" distL="0" distR="0" wp14:anchorId="68425E7F" wp14:editId="129186F8">
+            <wp:extent cx="5400040" cy="1889125"/>
+            <wp:effectExtent l="0" t="0" r="0" b="0"/>
+            <wp:docPr id="31" name="Imagen 31"/>
+            <wp:cNvGraphicFramePr>
+              <a:graphicFrameLocks xmlns:a="http://schemas.openxmlformats.org/drawingml/2006/main" noChangeAspect="1"/>
+            </wp:cNvGraphicFramePr>
+            <a:graphic xmlns:a="http://schemas.openxmlformats.org/drawingml/2006/main">
+              <a:graphicData uri="http://schemas.openxmlformats.org/drawingml/2006/picture">
+                <pic:pic xmlns:pic="http://schemas.openxmlformats.org/drawingml/2006/picture">
+                  <pic:nvPicPr>
+                    <pic:cNvPr id="1" name=""/>
+                    <pic:cNvPicPr/>
+                  </pic:nvPicPr>
+                  <pic:blipFill>
+                    <a:blip r:embed="rId42"/>
+                    <a:stretch>
+                      <a:fillRect/>
+                    </a:stretch>
+                  </pic:blipFill>
+                  <pic:spPr>
+                    <a:xfrm>
+                      <a:off x="0" y="0"/>
+                      <a:ext cx="5400040" cy="1889125"/>
+                    </a:xfrm>
+                    <a:prstGeom prst="rect">
+                      <a:avLst/>
+                    </a:prstGeom>
+                  </pic:spPr>
+                </pic:pic>
+              </a:graphicData>
+            </a:graphic>
+          </wp:inline>
+        </w:drawing>
+      </w:r>
+    </w:p>
+    <w:p>
+      <w:pPr>
+        <w:jc w:val="both"/>
+      </w:pPr>
+    </w:p>
+    <w:p>
+      <w:pPr>
+        <w:pStyle w:val="Ttulo2"/>
+        <w:numPr>
+          <w:ilvl w:val="1"/>
+          <w:numId w:val="1"/>
+        </w:numPr>
+        <w:jc w:val="both"/>
+      </w:pPr>
+      <w:bookmarkStart w:id="22" w:name="_Toc186738308"/>
+      <w:r>
+        <w:t>Comprobar que “c1” está montado sobre “</w:t>
+      </w:r>
+      <w:proofErr w:type="spellStart"/>
+      <w:r>
+        <w:t>volumen_web</w:t>
+      </w:r>
+      <w:proofErr w:type="spellEnd"/>
+      <w:r>
+        <w:t>”</w:t>
+      </w:r>
+      <w:bookmarkEnd w:id="22"/>
+    </w:p>
+    <w:p>
+      <w:pPr>
+        <w:jc w:val="both"/>
+      </w:pPr>
+      <w:r>
+        <w:t>Debemos utilizar la orden “</w:t>
+      </w:r>
+      <w:r>
+        <w:rPr>
+          <w:b/>
+          <w:bCs/>
+          <w:i/>
+          <w:iCs/>
+        </w:rPr>
+        <w:t xml:space="preserve">docker </w:t>
+      </w:r>
+      <w:proofErr w:type="spellStart"/>
+      <w:r>
+        <w:rPr>
+          <w:b/>
+          <w:bCs/>
+          <w:i/>
+          <w:iCs/>
+        </w:rPr>
+        <w:t>inspect</w:t>
+      </w:r>
+      <w:proofErr w:type="spellEnd"/>
+      <w:r>
+        <w:rPr>
+          <w:b/>
+          <w:bCs/>
+          <w:i/>
+          <w:iCs/>
+        </w:rPr>
+        <w:t xml:space="preserve"> &lt;nombre o ID&gt;</w:t>
+      </w:r>
+      <w:r>
+        <w:t>”.</w:t>
+      </w:r>
+    </w:p>
+    <w:p>
+      <w:pPr>
+        <w:ind w:firstLine="0"/>
+        <w:jc w:val="both"/>
+      </w:pPr>
+      <w:r>
+        <w:drawing>
+          <wp:inline distT="0" distB="0" distL="0" distR="0" wp14:anchorId="4E5B069C" wp14:editId="7654E7AA">
+            <wp:extent cx="5400040" cy="676218"/>
+            <wp:effectExtent l="0" t="0" r="0" b="0"/>
+            <wp:docPr id="32" name="Imagen 32"/>
+            <wp:cNvGraphicFramePr>
+              <a:graphicFrameLocks xmlns:a="http://schemas.openxmlformats.org/drawingml/2006/main" noChangeAspect="1"/>
+            </wp:cNvGraphicFramePr>
+            <a:graphic xmlns:a="http://schemas.openxmlformats.org/drawingml/2006/main">
+              <a:graphicData uri="http://schemas.openxmlformats.org/drawingml/2006/picture">
+                <pic:pic xmlns:pic="http://schemas.openxmlformats.org/drawingml/2006/picture">
+                  <pic:nvPicPr>
+                    <pic:cNvPr id="1" name=""/>
+                    <pic:cNvPicPr/>
+                  </pic:nvPicPr>
+                  <pic:blipFill rotWithShape="1">
+                    <a:blip r:embed="rId43"/>
+                    <a:srcRect t="57301"/>
+                    <a:stretch/>
+                  </pic:blipFill>
+                  <pic:spPr bwMode="auto">
+                    <a:xfrm>
+                      <a:off x="0" y="0"/>
+                      <a:ext cx="5400040" cy="676218"/>
+                    </a:xfrm>
+                    <a:prstGeom prst="rect">
+                      <a:avLst/>
+                    </a:prstGeom>
+                    <a:ln>
+                      <a:noFill/>
+                    </a:ln>
+                    <a:extLst>
+                      <a:ext uri="{53640926-AAD7-44D8-BBD7-CCE9431645EC}">
+                        <a14:shadowObscured xmlns:a14="http://schemas.microsoft.com/office/drawing/2010/main"/>
+                      </a:ext>
+                    </a:extLst>
+                  </pic:spPr>
+                </pic:pic>
+              </a:graphicData>
+            </a:graphic>
+          </wp:inline>
+        </w:drawing>
+      </w:r>
+    </w:p>
+    <w:p>
+      <w:pPr>
+        <w:jc w:val="both"/>
+      </w:pPr>
+    </w:p>
+    <w:p>
+      <w:pPr>
+        <w:jc w:val="both"/>
+      </w:pPr>
+      <w:r>
+        <w:t>Ahora bajamos hasta la parte de “</w:t>
+      </w:r>
+      <w:proofErr w:type="spellStart"/>
+      <w:r>
+        <w:t>Mounts</w:t>
+      </w:r>
+      <w:proofErr w:type="spellEnd"/>
+      <w:r>
+        <w:t>” y comprobamos en que volumen está. En este caso, está sobre “</w:t>
+      </w:r>
+      <w:proofErr w:type="spellStart"/>
+      <w:r>
+        <w:t>volumen_web</w:t>
+      </w:r>
+      <w:proofErr w:type="spellEnd"/>
+      <w:r>
+        <w:t>”.</w:t>
+      </w:r>
+    </w:p>
+    <w:p>
+      <w:pPr>
+        <w:ind w:firstLine="0"/>
+        <w:jc w:val="both"/>
+      </w:pPr>
+      <w:r>
+        <w:drawing>
+          <wp:inline distT="0" distB="0" distL="0" distR="0" wp14:anchorId="4050FAF1" wp14:editId="183C6B7A">
+            <wp:extent cx="5400040" cy="1168400"/>
+            <wp:effectExtent l="0" t="0" r="0" b="0"/>
+            <wp:docPr id="33" name="Imagen 33"/>
+            <wp:cNvGraphicFramePr>
+              <a:graphicFrameLocks xmlns:a="http://schemas.openxmlformats.org/drawingml/2006/main" noChangeAspect="1"/>
+            </wp:cNvGraphicFramePr>
+            <a:graphic xmlns:a="http://schemas.openxmlformats.org/drawingml/2006/main">
+              <a:graphicData uri="http://schemas.openxmlformats.org/drawingml/2006/picture">
+                <pic:pic xmlns:pic="http://schemas.openxmlformats.org/drawingml/2006/picture">
+                  <pic:nvPicPr>
+                    <pic:cNvPr id="1" name=""/>
+                    <pic:cNvPicPr/>
+                  </pic:nvPicPr>
+                  <pic:blipFill>
+                    <a:blip r:embed="rId44"/>
+                    <a:stretch>
+                      <a:fillRect/>
+                    </a:stretch>
+                  </pic:blipFill>
+                  <pic:spPr>
+                    <a:xfrm>
+                      <a:off x="0" y="0"/>
+                      <a:ext cx="5400040" cy="1168400"/>
+                    </a:xfrm>
+                    <a:prstGeom prst="rect">
+                      <a:avLst/>
+                    </a:prstGeom>
+                  </pic:spPr>
+                </pic:pic>
+              </a:graphicData>
+            </a:graphic>
+          </wp:inline>
+        </w:drawing>
+      </w:r>
+    </w:p>
+    <w:p>
+      <w:pPr>
+        <w:jc w:val="both"/>
+      </w:pPr>
+    </w:p>
     <w:sectPr>
-      <w:headerReference w:type="first" r:id="rId39"/>
-      <w:footerReference w:type="first" r:id="rId40"/>
+      <w:headerReference w:type="first" r:id="rId45"/>
+      <w:footerReference w:type="first" r:id="rId46"/>
       <w:pgSz w:w="11906" w:h="16838"/>
       <w:pgMar w:top="1417" w:right="1701" w:bottom="1417" w:left="1701" w:header="708" w:footer="708" w:gutter="0"/>
       <w:pgNumType w:start="1"/>
@@ -5839,6 +7351,7 @@
           <w:docPartUnique/>
         </w:docPartObj>
       </w:sdtPr>
+      <w:sdtEndPr/>
       <w:sdtContent>
         <w:r>
           <w:fldChar w:fldCharType="begin"/>
@@ -5887,6 +7400,7 @@
           <w:docPartUnique/>
         </w:docPartObj>
       </w:sdtPr>
+      <w:sdtEndPr/>
       <w:sdtContent>
         <w:r>
           <w:fldChar w:fldCharType="begin"/>
@@ -7320,7 +8834,7 @@
     <w:charset w:val="00"/>
     <w:family w:val="roman"/>
     <w:pitch w:val="variable"/>
-    <w:sig w:usb0="E0002EFF" w:usb1="C000785B" w:usb2="00000009" w:usb3="00000000" w:csb0="000001FF" w:csb1="00000000"/>
+    <w:sig w:usb0="E0002AFF" w:usb1="C0007843" w:usb2="00000009" w:usb3="00000000" w:csb0="000001FF" w:csb1="00000000"/>
   </w:font>
   <w:font w:name="Symbol">
     <w:panose1 w:val="05050102010706020507"/>
@@ -7348,14 +8862,14 @@
     <w:charset w:val="00"/>
     <w:family w:val="swiss"/>
     <w:pitch w:val="variable"/>
-    <w:sig w:usb0="E4002EFF" w:usb1="C200247B" w:usb2="00000009" w:usb3="00000000" w:csb0="000001FF" w:csb1="00000000"/>
+    <w:sig w:usb0="E0002AFF" w:usb1="4000ACFF" w:usb2="00000001" w:usb3="00000000" w:csb0="000001FF" w:csb1="00000000"/>
   </w:font>
   <w:font w:name="Calibri Light">
     <w:panose1 w:val="020F0302020204030204"/>
     <w:charset w:val="00"/>
     <w:family w:val="swiss"/>
     <w:pitch w:val="variable"/>
-    <w:sig w:usb0="E4002EFF" w:usb1="C200247B" w:usb2="00000009" w:usb3="00000000" w:csb0="000001FF" w:csb1="00000000"/>
+    <w:sig w:usb0="A0002AEF" w:usb1="4000207B" w:usb2="00000000" w:usb3="00000000" w:csb0="000001FF" w:csb1="00000000"/>
   </w:font>
 </w:fonts>
 </file>
@@ -7377,11 +8891,13 @@
   </w:compat>
   <w:rsids>
     <w:rsidRoot w:val="003748E1"/>
+    <w:rsid w:val="000165A0"/>
     <w:rsid w:val="003748E1"/>
     <w:rsid w:val="00417CF5"/>
     <w:rsid w:val="004429F1"/>
     <w:rsid w:val="00BE1DE0"/>
     <w:rsid w:val="00D34F9C"/>
+    <w:rsid w:val="00D77925"/>
     <w:rsid w:val="00EE1162"/>
     <w:rsid w:val="00F641EC"/>
   </w:rsids>

</xml_diff>